<commit_message>
Violin I edit 2
</commit_message>
<xml_diff>
--- a/The Harmony Games - Style Guide.docx
+++ b/The Harmony Games - Style Guide.docx
@@ -413,6 +413,33 @@
             <w:r>
               <w:t>9</w:t>
             </w:r>
+            <w:r>
+              <w:t xml:space="preserve">, Italics. </w:t>
+            </w:r>
+            <w:proofErr w:type="spellStart"/>
+            <w:r>
+              <w:t>Centered</w:t>
+            </w:r>
+            <w:proofErr w:type="spellEnd"/>
+            <w:r>
+              <w:t>.</w:t>
+            </w:r>
+            <w:r>
+              <w:br/>
+              <w:t xml:space="preserve">Simply select all the current text that is narrator text, and </w:t>
+            </w:r>
+            <w:r>
+              <w:lastRenderedPageBreak/>
+              <w:t xml:space="preserve">change the text style to Narrator Text, and then </w:t>
+            </w:r>
+            <w:proofErr w:type="spellStart"/>
+            <w:r>
+              <w:t>center</w:t>
+            </w:r>
+            <w:proofErr w:type="spellEnd"/>
+            <w:r>
+              <w:t xml:space="preserve"> it. </w:t>
+            </w:r>
           </w:p>
         </w:tc>
         <w:tc>
@@ -421,6 +448,7 @@
           </w:tcPr>
           <w:p>
             <w:r>
+              <w:lastRenderedPageBreak/>
               <w:t xml:space="preserve">Ensure that the bar is stretched so there is enough space. All </w:t>
             </w:r>
             <w:r>
@@ -542,6 +570,97 @@
     <w:p>
       <w:r>
         <w:t xml:space="preserve">When a comment has been resolved, change back to black. </w:t>
+      </w:r>
+      <w:r>
+        <w:t xml:space="preserve">If the change is a note/dynamic/tempo and related change, please mark orange. </w:t>
+      </w:r>
+    </w:p>
+    <w:p/>
+    <w:p>
+      <w:pPr>
+        <w:rPr>
+          <w:b/>
+        </w:rPr>
+      </w:pPr>
+      <w:r>
+        <w:rPr>
+          <w:b/>
+        </w:rPr>
+        <w:t>Backing up</w:t>
+      </w:r>
+    </w:p>
+    <w:p>
+      <w:pPr>
+        <w:rPr>
+          <w:b/>
+        </w:rPr>
+      </w:pPr>
+    </w:p>
+    <w:p>
+      <w:pPr>
+        <w:rPr>
+          <w:b/>
+        </w:rPr>
+      </w:pPr>
+      <w:r>
+        <w:rPr>
+          <w:b/>
+        </w:rPr>
+        <w:t>Once done with a part, please copy the file you’re working on and save in the Previous Versions folder. Append the name with _version number, as seen below:</w:t>
+      </w:r>
+    </w:p>
+    <w:p>
+      <w:pPr>
+        <w:rPr>
+          <w:b/>
+        </w:rPr>
+      </w:pPr>
+    </w:p>
+    <w:p>
+      <w:pPr>
+        <w:rPr>
+          <w:bCs/>
+        </w:rPr>
+      </w:pPr>
+      <w:r>
+        <w:rPr>
+          <w:bCs/>
+        </w:rPr>
+        <w:drawing>
+          <wp:inline distT="0" distB="0" distL="0" distR="0" wp14:anchorId="1421E42B" wp14:editId="4806A2BF">
+            <wp:extent cx="5731510" cy="2134235"/>
+            <wp:effectExtent l="0" t="0" r="0" b="0"/>
+            <wp:docPr id="1" name="Picture 1" descr="Graphical user interface, application&#10;&#10;Description automatically generated"/>
+            <wp:cNvGraphicFramePr>
+              <a:graphicFrameLocks xmlns:a="http://schemas.openxmlformats.org/drawingml/2006/main" noChangeAspect="1"/>
+            </wp:cNvGraphicFramePr>
+            <a:graphic xmlns:a="http://schemas.openxmlformats.org/drawingml/2006/main">
+              <a:graphicData uri="http://schemas.openxmlformats.org/drawingml/2006/picture">
+                <pic:pic xmlns:pic="http://schemas.openxmlformats.org/drawingml/2006/picture">
+                  <pic:nvPicPr>
+                    <pic:cNvPr id="1" name="Picture 1" descr="Graphical user interface, application&#10;&#10;Description automatically generated"/>
+                    <pic:cNvPicPr/>
+                  </pic:nvPicPr>
+                  <pic:blipFill>
+                    <a:blip r:embed="rId4"/>
+                    <a:stretch>
+                      <a:fillRect/>
+                    </a:stretch>
+                  </pic:blipFill>
+                  <pic:spPr>
+                    <a:xfrm>
+                      <a:off x="0" y="0"/>
+                      <a:ext cx="5731510" cy="2134235"/>
+                    </a:xfrm>
+                    <a:prstGeom prst="rect">
+                      <a:avLst/>
+                    </a:prstGeom>
+                  </pic:spPr>
+                </pic:pic>
+              </a:graphicData>
+            </a:graphic>
+          </wp:inline>
+        </w:drawing>
       </w:r>
     </w:p>
     <w:p/>

</xml_diff>